<commit_message>
Update to Review Document
</commit_message>
<xml_diff>
--- a/3rd Year Project Review.docx
+++ b/3rd Year Project Review.docx
@@ -927,6 +927,7 @@
     </w:p>
     <w:p/>
     <w:p/>
+    <w:p/>
     <w:p>
       <w:pPr>
         <w:pStyle w:val="Heading1"/>
@@ -936,6 +937,260 @@
         <w:t>Architecture of the solution</w:t>
       </w:r>
       <w:bookmarkEnd w:id="1"/>
+    </w:p>
+    <w:p>
+      <w:r>
+        <w:rPr>
+          <w:rFonts w:ascii="Calibri" w:hAnsi="Calibri"/>
+          <w:color w:val="000000"/>
+        </w:rPr>
+        <w:t>I am using Apache Cordova to create this project</w:t>
+      </w:r>
+      <w:r>
+        <w:rPr>
+          <w:rFonts w:ascii="Calibri" w:hAnsi="Calibri"/>
+          <w:color w:val="000000"/>
+        </w:rPr>
+        <w:t xml:space="preserve"> as the client requested that the app must be cross-platform </w:t>
+      </w:r>
+      <w:r>
+        <w:rPr>
+          <w:rFonts w:ascii="Calibri" w:hAnsi="Calibri"/>
+          <w:color w:val="000000"/>
+        </w:rPr>
+        <w:t>and must be presented in a manner befitting the native devices</w:t>
+      </w:r>
+      <w:r>
+        <w:rPr>
+          <w:rFonts w:ascii="Calibri" w:hAnsi="Calibri"/>
+          <w:color w:val="000000"/>
+        </w:rPr>
+        <w:t xml:space="preserve">. Cordova comprises of </w:t>
+      </w:r>
+      <w:r>
+        <w:rPr>
+          <w:rFonts w:ascii="Calibri" w:hAnsi="Calibri"/>
+          <w:color w:val="000000"/>
+        </w:rPr>
+        <w:t>HTML5, CSS3, and JavaScript for cross-platform development, avoiding each mobile platforms' native development language.</w:t>
+      </w:r>
+      <w:r>
+        <w:rPr>
+          <w:rFonts w:ascii="Calibri" w:hAnsi="Calibri"/>
+          <w:color w:val="000000"/>
+        </w:rPr>
+        <w:t xml:space="preserve"> </w:t>
+      </w:r>
+      <w:r>
+        <w:rPr>
+          <w:rFonts w:ascii="Calibri" w:hAnsi="Calibri"/>
+          <w:color w:val="000000"/>
+        </w:rPr>
+        <w:t>Applications execute within wrappers targeted to each platform, and rely on standards-compliant API bindings to access each device's sensors, data, and network status</w:t>
+      </w:r>
+      <w:r>
+        <w:rPr>
+          <w:rFonts w:ascii="Calibri" w:hAnsi="Calibri"/>
+          <w:color w:val="000000"/>
+        </w:rPr>
+        <w:t>, etc</w:t>
+      </w:r>
+      <w:r>
+        <w:rPr>
+          <w:rFonts w:ascii="Calibri" w:hAnsi="Calibri"/>
+          <w:color w:val="000000"/>
+        </w:rPr>
+        <w:t>.</w:t>
+      </w:r>
+      <w:r>
+        <w:t xml:space="preserve"> </w:t>
+      </w:r>
+      <w:r>
+        <w:rPr>
+          <w:rFonts w:ascii="Calibri" w:hAnsi="Calibri"/>
+          <w:color w:val="000000"/>
+        </w:rPr>
+        <w:t xml:space="preserve">There are several components to a </w:t>
+      </w:r>
+      <w:proofErr w:type="spellStart"/>
+      <w:r>
+        <w:rPr>
+          <w:rFonts w:ascii="Calibri" w:hAnsi="Calibri"/>
+          <w:color w:val="000000"/>
+        </w:rPr>
+        <w:t>cordova</w:t>
+      </w:r>
+      <w:proofErr w:type="spellEnd"/>
+      <w:r>
+        <w:rPr>
+          <w:rFonts w:ascii="Calibri" w:hAnsi="Calibri"/>
+          <w:color w:val="000000"/>
+        </w:rPr>
+        <w:t xml:space="preserve"> application. The following diagram shows a high-level view of the </w:t>
+      </w:r>
+      <w:proofErr w:type="spellStart"/>
+      <w:r>
+        <w:rPr>
+          <w:rFonts w:ascii="Calibri" w:hAnsi="Calibri"/>
+          <w:color w:val="000000"/>
+        </w:rPr>
+        <w:t>cordova</w:t>
+      </w:r>
+      <w:proofErr w:type="spellEnd"/>
+      <w:r>
+        <w:rPr>
+          <w:rFonts w:ascii="Calibri" w:hAnsi="Calibri"/>
+          <w:color w:val="000000"/>
+        </w:rPr>
+        <w:t xml:space="preserve"> </w:t>
+      </w:r>
+      <w:r>
+        <w:rPr>
+          <w:rFonts w:ascii="Calibri" w:hAnsi="Calibri"/>
+          <w:color w:val="000000"/>
+        </w:rPr>
+        <w:t>application architecture.</w:t>
+      </w:r>
+      <w:r>
+        <w:t xml:space="preserve"> </w:t>
+      </w:r>
+    </w:p>
+    <w:bookmarkStart w:id="2" w:name="_GoBack"/>
+    <w:p>
+      <w:pPr>
+        <w:jc w:val="center"/>
+        <w:rPr>
+          <w:rFonts w:ascii="Calibri" w:hAnsi="Calibri"/>
+          <w:color w:val="000000"/>
+        </w:rPr>
+      </w:pPr>
+      <w:r>
+        <w:lastRenderedPageBreak/>
+        <w:fldChar w:fldCharType="begin"/>
+      </w:r>
+      <w:r>
+        <w:instrText xml:space="preserve"> INCLUDEPICTURE "https://cordova.apache.org/static/img/guide/cordovaapparchitecture.png" \* MERGEFORMATINET </w:instrText>
+      </w:r>
+      <w:r>
+        <w:fldChar w:fldCharType="separate"/>
+      </w:r>
+      <w:r>
+        <w:pict>
+          <v:shapetype id="_x0000_t75" coordsize="21600,21600" o:spt="75" o:preferrelative="t" path="m@4@5l@4@11@9@11@9@5xe" filled="f" stroked="f">
+            <v:stroke joinstyle="miter"/>
+            <v:formulas>
+              <v:f eqn="if lineDrawn pixelLineWidth 0"/>
+              <v:f eqn="sum @0 1 0"/>
+              <v:f eqn="sum 0 0 @1"/>
+              <v:f eqn="prod @2 1 2"/>
+              <v:f eqn="prod @3 21600 pixelWidth"/>
+              <v:f eqn="prod @3 21600 pixelHeight"/>
+              <v:f eqn="sum @0 0 1"/>
+              <v:f eqn="prod @6 1 2"/>
+              <v:f eqn="prod @7 21600 pixelWidth"/>
+              <v:f eqn="sum @8 21600 0"/>
+              <v:f eqn="prod @7 21600 pixelHeight"/>
+              <v:f eqn="sum @10 21600 0"/>
+            </v:formulas>
+            <v:path o:extrusionok="f" gradientshapeok="t" o:connecttype="rect"/>
+            <o:lock v:ext="edit" aspectratio="t"/>
+          </v:shapetype>
+          <v:shape id="_x0000_i1025" type="#_x0000_t75" alt="" style="width:391.5pt;height:308.25pt">
+            <v:imagedata r:id="rId5" r:href="rId6"/>
+          </v:shape>
+        </w:pict>
+      </w:r>
+      <w:r>
+        <w:fldChar w:fldCharType="end"/>
+      </w:r>
+      <w:bookmarkEnd w:id="2"/>
+    </w:p>
+    <w:p>
+      <w:pPr>
+        <w:rPr>
+          <w:rFonts w:ascii="Calibri" w:hAnsi="Calibri"/>
+          <w:color w:val="000000"/>
+        </w:rPr>
+      </w:pPr>
+      <w:r>
+        <w:rPr>
+          <w:rFonts w:ascii="Calibri" w:hAnsi="Calibri"/>
+          <w:color w:val="000000"/>
+        </w:rPr>
+        <w:t xml:space="preserve">I had many other choices of technologies that I could have used such as </w:t>
+      </w:r>
+      <w:proofErr w:type="spellStart"/>
+      <w:r>
+        <w:rPr>
+          <w:rFonts w:ascii="Calibri" w:hAnsi="Calibri"/>
+          <w:color w:val="000000"/>
+        </w:rPr>
+        <w:t>PhoneGap</w:t>
+      </w:r>
+      <w:proofErr w:type="spellEnd"/>
+      <w:r>
+        <w:rPr>
+          <w:rFonts w:ascii="Calibri" w:hAnsi="Calibri"/>
+          <w:color w:val="000000"/>
+        </w:rPr>
+        <w:t xml:space="preserve"> and Ionic Framework as they are all Hybrid Cross-Platform development frameworks. However, I chose Cordova as I have previously worked with Ionic Framework (which uses Cordova as backend) and I wanted to try something else. </w:t>
+      </w:r>
+      <w:r>
+        <w:rPr>
+          <w:rFonts w:ascii="Calibri" w:hAnsi="Calibri"/>
+          <w:color w:val="000000"/>
+        </w:rPr>
+        <w:t xml:space="preserve">Adobe </w:t>
+      </w:r>
+      <w:proofErr w:type="spellStart"/>
+      <w:r>
+        <w:rPr>
+          <w:rFonts w:ascii="Calibri" w:hAnsi="Calibri"/>
+          <w:color w:val="000000"/>
+        </w:rPr>
+        <w:t>PhoneGap</w:t>
+      </w:r>
+      <w:proofErr w:type="spellEnd"/>
+      <w:r>
+        <w:rPr>
+          <w:rFonts w:ascii="Calibri" w:hAnsi="Calibri"/>
+          <w:color w:val="000000"/>
+        </w:rPr>
+        <w:t xml:space="preserve"> is a distribution of Apache Cordova that additionally provides integration with Adobe’s utilities and services</w:t>
+      </w:r>
+      <w:r>
+        <w:rPr>
+          <w:rFonts w:ascii="Calibri" w:hAnsi="Calibri"/>
+          <w:color w:val="000000"/>
+        </w:rPr>
+        <w:t xml:space="preserve">. I had no plans to use Adobe’s services so I decided not to use </w:t>
+      </w:r>
+      <w:proofErr w:type="spellStart"/>
+      <w:r>
+        <w:rPr>
+          <w:rFonts w:ascii="Calibri" w:hAnsi="Calibri"/>
+          <w:color w:val="000000"/>
+        </w:rPr>
+        <w:t>PhoneGap</w:t>
+      </w:r>
+      <w:proofErr w:type="spellEnd"/>
+      <w:r>
+        <w:rPr>
+          <w:rFonts w:ascii="Calibri" w:hAnsi="Calibri"/>
+          <w:color w:val="000000"/>
+        </w:rPr>
+        <w:t>.</w:t>
+      </w:r>
+    </w:p>
+    <w:p>
+      <w:pPr>
+        <w:pStyle w:val="Heading1"/>
+      </w:pPr>
+      <w:bookmarkStart w:id="3" w:name="_Toc447884729"/>
+      <w:r>
+        <w:t>Class diagram and Data Model</w:t>
+      </w:r>
+      <w:bookmarkEnd w:id="3"/>
     </w:p>
     <w:p>
       <w:pPr>
@@ -953,7 +1208,47 @@
           <w:i/>
           <w:color w:val="000000"/>
         </w:rPr>
-        <w:t>This section should discuss the overall structure of the solution, for example n-tier, cloud storage, mobile/web front end and how they all fit together.</w:t>
+        <w:t>This section should include</w:t>
+      </w:r>
+      <w:r>
+        <w:rPr>
+          <w:rFonts w:ascii="Calibri" w:hAnsi="Calibri"/>
+          <w:i/>
+          <w:color w:val="000000"/>
+        </w:rPr>
+        <w:t xml:space="preserve"> a class diagram and data model </w:t>
+      </w:r>
+      <w:r>
+        <w:rPr>
+          <w:rFonts w:ascii="Calibri" w:hAnsi="Calibri"/>
+          <w:i/>
+          <w:color w:val="000000"/>
+        </w:rPr>
+        <w:t>as well as</w:t>
+      </w:r>
+      <w:r>
+        <w:rPr>
+          <w:rFonts w:ascii="Calibri" w:hAnsi="Calibri"/>
+          <w:i/>
+          <w:color w:val="000000"/>
+        </w:rPr>
+        <w:t xml:space="preserve"> </w:t>
+      </w:r>
+      <w:r>
+        <w:rPr>
+          <w:rFonts w:ascii="Calibri" w:hAnsi="Calibri"/>
+          <w:i/>
+          <w:color w:val="000000"/>
+        </w:rPr>
+        <w:t>the reasons why they were designed as they were</w:t>
+      </w:r>
+      <w:r>
+        <w:rPr>
+          <w:rFonts w:ascii="Calibri" w:hAnsi="Calibri"/>
+          <w:i/>
+          <w:color w:val="000000"/>
+        </w:rPr>
+        <w:t>.</w:t>
       </w:r>
     </w:p>
     <w:p>
@@ -962,18 +1257,21 @@
         <w:spacing w:before="0" w:beforeAutospacing="0" w:after="0" w:afterAutospacing="0"/>
         <w:rPr>
           <w:rFonts w:ascii="Calibri" w:hAnsi="Calibri"/>
-          <w:i/>
-          <w:color w:val="000000"/>
-        </w:rPr>
-      </w:pPr>
-      <w:r>
-        <w:rPr>
-          <w:rFonts w:ascii="Calibri" w:hAnsi="Calibri"/>
-          <w:i/>
-          <w:color w:val="000000"/>
-        </w:rPr>
-        <w:t>Some of this will be from client requirements, some from your own research.</w:t>
-      </w:r>
+          <w:color w:val="000000"/>
+        </w:rPr>
+      </w:pPr>
+    </w:p>
+    <w:p/>
+    <w:p/>
+    <w:p>
+      <w:pPr>
+        <w:pStyle w:val="Heading1"/>
+      </w:pPr>
+      <w:bookmarkStart w:id="4" w:name="_Toc447884730"/>
+      <w:r>
+        <w:t>Technologies used</w:t>
+      </w:r>
+      <w:bookmarkEnd w:id="4"/>
     </w:p>
     <w:p>
       <w:pPr>
@@ -981,16 +1279,57 @@
         <w:spacing w:before="0" w:beforeAutospacing="0" w:after="0" w:afterAutospacing="0"/>
         <w:rPr>
           <w:rFonts w:ascii="Calibri" w:hAnsi="Calibri"/>
-          <w:color w:val="000000"/>
-        </w:rPr>
-      </w:pPr>
-      <w:r>
-        <w:rPr>
-          <w:rFonts w:ascii="Calibri" w:hAnsi="Calibri"/>
-          <w:i/>
-          <w:color w:val="000000"/>
-        </w:rPr>
-        <w:t>Give reasons for choosing particular technologies over others.</w:t>
+          <w:i/>
+          <w:color w:val="000000"/>
+        </w:rPr>
+      </w:pPr>
+      <w:r>
+        <w:rPr>
+          <w:rFonts w:ascii="Calibri" w:hAnsi="Calibri"/>
+          <w:i/>
+          <w:color w:val="000000"/>
+        </w:rPr>
+        <w:t xml:space="preserve">This section should describe technologies </w:t>
+      </w:r>
+      <w:r>
+        <w:rPr>
+          <w:rFonts w:ascii="Calibri" w:hAnsi="Calibri"/>
+          <w:i/>
+          <w:color w:val="000000"/>
+        </w:rPr>
+        <w:t xml:space="preserve">you </w:t>
+      </w:r>
+      <w:r>
+        <w:rPr>
+          <w:rFonts w:ascii="Calibri" w:hAnsi="Calibri"/>
+          <w:i/>
+          <w:color w:val="000000"/>
+        </w:rPr>
+        <w:t>used, for example the programming language(s), database environment, development environment</w:t>
+      </w:r>
+      <w:r>
+        <w:rPr>
+          <w:rFonts w:ascii="Calibri" w:hAnsi="Calibri"/>
+          <w:i/>
+          <w:color w:val="000000"/>
+        </w:rPr>
+        <w:t xml:space="preserve">, </w:t>
+      </w:r>
+      <w:r>
+        <w:rPr>
+          <w:rFonts w:ascii="Calibri" w:hAnsi="Calibri"/>
+          <w:i/>
+          <w:color w:val="000000"/>
+        </w:rPr>
+        <w:t>and other</w:t>
+      </w:r>
+      <w:r>
+        <w:rPr>
+          <w:rFonts w:ascii="Calibri" w:hAnsi="Calibri"/>
+          <w:i/>
+          <w:color w:val="000000"/>
+        </w:rPr>
+        <w:t xml:space="preserve"> technologies.</w:t>
       </w:r>
     </w:p>
     <w:p>
@@ -1002,18 +1341,30 @@
           <w:color w:val="000000"/>
         </w:rPr>
       </w:pPr>
-    </w:p>
-    <w:p/>
-    <w:p/>
-    <w:p>
-      <w:pPr>
-        <w:pStyle w:val="Heading1"/>
-      </w:pPr>
-      <w:bookmarkStart w:id="2" w:name="_Toc447884729"/>
-      <w:r>
-        <w:t>Class diagram and Data Model</w:t>
-      </w:r>
-      <w:bookmarkEnd w:id="2"/>
+      <w:r>
+        <w:rPr>
+          <w:rFonts w:ascii="Calibri" w:hAnsi="Calibri"/>
+          <w:i/>
+          <w:color w:val="000000"/>
+        </w:rPr>
+        <w:t xml:space="preserve">It should also state why these technologies were used – this could be because you wanted to gain experience using a particular technology, or </w:t>
+      </w:r>
+      <w:r>
+        <w:rPr>
+          <w:rFonts w:ascii="Calibri" w:hAnsi="Calibri"/>
+          <w:i/>
+          <w:color w:val="000000"/>
+        </w:rPr>
+        <w:t xml:space="preserve">because </w:t>
+      </w:r>
+      <w:r>
+        <w:rPr>
+          <w:rFonts w:ascii="Calibri" w:hAnsi="Calibri"/>
+          <w:i/>
+          <w:color w:val="000000"/>
+        </w:rPr>
+        <w:t>it was a client requirement.</w:t>
+      </w:r>
     </w:p>
     <w:p>
       <w:pPr>
@@ -1021,58 +1372,9 @@
         <w:spacing w:before="0" w:beforeAutospacing="0" w:after="0" w:afterAutospacing="0"/>
         <w:rPr>
           <w:rFonts w:ascii="Calibri" w:hAnsi="Calibri"/>
-          <w:i/>
-          <w:color w:val="000000"/>
-        </w:rPr>
-      </w:pPr>
-      <w:r>
-        <w:rPr>
-          <w:rFonts w:ascii="Calibri" w:hAnsi="Calibri"/>
-          <w:i/>
-          <w:color w:val="000000"/>
-        </w:rPr>
-        <w:t>This section should include</w:t>
-      </w:r>
-      <w:r>
-        <w:rPr>
-          <w:rFonts w:ascii="Calibri" w:hAnsi="Calibri"/>
-          <w:i/>
-          <w:color w:val="000000"/>
-        </w:rPr>
-        <w:t xml:space="preserve"> a class diagram and data model </w:t>
-      </w:r>
-      <w:r>
-        <w:rPr>
-          <w:rFonts w:ascii="Calibri" w:hAnsi="Calibri"/>
-          <w:i/>
-          <w:color w:val="000000"/>
-        </w:rPr>
-        <w:t>as well as</w:t>
-      </w:r>
-      <w:r>
-        <w:rPr>
-          <w:rFonts w:ascii="Calibri" w:hAnsi="Calibri"/>
-          <w:i/>
-          <w:color w:val="000000"/>
-        </w:rPr>
-        <w:t xml:space="preserve"> </w:t>
-      </w:r>
-      <w:r>
-        <w:rPr>
-          <w:rFonts w:ascii="Calibri" w:hAnsi="Calibri"/>
-          <w:i/>
-          <w:color w:val="000000"/>
-        </w:rPr>
-        <w:t>the reasons why they were designed as they were</w:t>
-      </w:r>
-      <w:r>
-        <w:rPr>
-          <w:rFonts w:ascii="Calibri" w:hAnsi="Calibri"/>
-          <w:i/>
-          <w:color w:val="000000"/>
-        </w:rPr>
-        <w:t>.</w:t>
-      </w:r>
+          <w:color w:val="000000"/>
+        </w:rPr>
+      </w:pPr>
     </w:p>
     <w:p>
       <w:pPr>
@@ -1083,232 +1385,49 @@
           <w:color w:val="000000"/>
         </w:rPr>
       </w:pPr>
-    </w:p>
-    <w:p/>
-    <w:p/>
-    <w:p>
-      <w:pPr>
-        <w:pStyle w:val="Heading1"/>
-      </w:pPr>
-      <w:bookmarkStart w:id="3" w:name="_Toc447884730"/>
-      <w:r>
+      <w:r>
+        <w:rPr>
+          <w:rFonts w:ascii="Calibri" w:hAnsi="Calibri"/>
+          <w:color w:val="000000"/>
+        </w:rPr>
+        <w:t xml:space="preserve">The client requirements stated that this app must be a cross-platform app, therefor I decided to use Apache Cordova as it </w:t>
+      </w:r>
+      <w:r>
+        <w:rPr>
+          <w:rFonts w:ascii="Calibri" w:hAnsi="Calibri"/>
+          <w:color w:val="000000"/>
+        </w:rPr>
+        <w:t>is an open-source mobile development framework. It allows you to use standard web technologies such as HTML5, CSS3, and JavaScript for cross-platform development, avoiding each mobile platforms' native development language.</w:t>
+      </w:r>
+      <w:r>
+        <w:rPr>
+          <w:rFonts w:ascii="Calibri" w:hAnsi="Calibri"/>
+          <w:color w:val="000000"/>
+        </w:rPr>
+        <w:t xml:space="preserve"> </w:t>
+      </w:r>
+      <w:r>
+        <w:rPr>
+          <w:rFonts w:ascii="Calibri" w:hAnsi="Calibri"/>
+          <w:color w:val="000000"/>
+        </w:rPr>
+        <w:t>When deciding upon my project I always had the idea of further developing my skills with</w:t>
+      </w:r>
+      <w:r>
+        <w:rPr>
+          <w:rFonts w:ascii="Calibri" w:hAnsi="Calibri"/>
+          <w:color w:val="000000"/>
+        </w:rPr>
+        <w:t xml:space="preserve"> </w:t>
+      </w:r>
+      <w:r>
+        <w:rPr>
+          <w:rFonts w:ascii="Calibri" w:hAnsi="Calibri"/>
+          <w:color w:val="000000"/>
+        </w:rPr>
         <w:lastRenderedPageBreak/>
-        <w:t>Technologies used</w:t>
-      </w:r>
-      <w:bookmarkEnd w:id="3"/>
-    </w:p>
-    <w:p>
-      <w:pPr>
-        <w:pStyle w:val="NormalWeb"/>
-        <w:spacing w:before="0" w:beforeAutospacing="0" w:after="0" w:afterAutospacing="0"/>
-        <w:rPr>
-          <w:rFonts w:ascii="Calibri" w:hAnsi="Calibri"/>
-          <w:i/>
-          <w:color w:val="000000"/>
-        </w:rPr>
-      </w:pPr>
-      <w:r>
-        <w:rPr>
-          <w:rFonts w:ascii="Calibri" w:hAnsi="Calibri"/>
-          <w:i/>
-          <w:color w:val="000000"/>
-        </w:rPr>
-        <w:t xml:space="preserve">This section should describe technologies </w:t>
-      </w:r>
-      <w:r>
-        <w:rPr>
-          <w:rFonts w:ascii="Calibri" w:hAnsi="Calibri"/>
-          <w:i/>
-          <w:color w:val="000000"/>
-        </w:rPr>
-        <w:t xml:space="preserve">you </w:t>
-      </w:r>
-      <w:r>
-        <w:rPr>
-          <w:rFonts w:ascii="Calibri" w:hAnsi="Calibri"/>
-          <w:i/>
-          <w:color w:val="000000"/>
-        </w:rPr>
-        <w:t>used, for example the programming language(s), database environment, development environment</w:t>
-      </w:r>
-      <w:r>
-        <w:rPr>
-          <w:rFonts w:ascii="Calibri" w:hAnsi="Calibri"/>
-          <w:i/>
-          <w:color w:val="000000"/>
-        </w:rPr>
-        <w:t xml:space="preserve">, </w:t>
-      </w:r>
-      <w:r>
-        <w:rPr>
-          <w:rFonts w:ascii="Calibri" w:hAnsi="Calibri"/>
-          <w:i/>
-          <w:color w:val="000000"/>
-        </w:rPr>
-        <w:t>and other</w:t>
-      </w:r>
-      <w:r>
-        <w:rPr>
-          <w:rFonts w:ascii="Calibri" w:hAnsi="Calibri"/>
-          <w:i/>
-          <w:color w:val="000000"/>
-        </w:rPr>
-        <w:t xml:space="preserve"> technologies.</w:t>
-      </w:r>
-    </w:p>
-    <w:p>
-      <w:pPr>
-        <w:pStyle w:val="NormalWeb"/>
-        <w:spacing w:before="0" w:beforeAutospacing="0" w:after="0" w:afterAutospacing="0"/>
-        <w:rPr>
-          <w:rFonts w:ascii="Calibri" w:hAnsi="Calibri"/>
-          <w:color w:val="000000"/>
-        </w:rPr>
-      </w:pPr>
-      <w:r>
-        <w:rPr>
-          <w:rFonts w:ascii="Calibri" w:hAnsi="Calibri"/>
-          <w:i/>
-          <w:color w:val="000000"/>
-        </w:rPr>
-        <w:t xml:space="preserve">It should also state why these technologies were used – this could be because you wanted to gain experience using a particular technology, or </w:t>
-      </w:r>
-      <w:r>
-        <w:rPr>
-          <w:rFonts w:ascii="Calibri" w:hAnsi="Calibri"/>
-          <w:i/>
-          <w:color w:val="000000"/>
-        </w:rPr>
-        <w:t xml:space="preserve">because </w:t>
-      </w:r>
-      <w:r>
-        <w:rPr>
-          <w:rFonts w:ascii="Calibri" w:hAnsi="Calibri"/>
-          <w:i/>
-          <w:color w:val="000000"/>
-        </w:rPr>
-        <w:t>it was a client requirement.</w:t>
-      </w:r>
-    </w:p>
-    <w:p>
-      <w:pPr>
-        <w:pStyle w:val="NormalWeb"/>
-        <w:spacing w:before="0" w:beforeAutospacing="0" w:after="0" w:afterAutospacing="0"/>
-        <w:rPr>
-          <w:rFonts w:ascii="Calibri" w:hAnsi="Calibri"/>
-          <w:color w:val="000000"/>
-        </w:rPr>
-      </w:pPr>
-    </w:p>
-    <w:p>
-      <w:pPr>
-        <w:pStyle w:val="NormalWeb"/>
-        <w:spacing w:before="0" w:beforeAutospacing="0" w:after="0" w:afterAutospacing="0"/>
-        <w:rPr>
-          <w:rFonts w:ascii="Calibri" w:hAnsi="Calibri"/>
-          <w:color w:val="000000"/>
-        </w:rPr>
-      </w:pPr>
-      <w:r>
-        <w:rPr>
-          <w:rFonts w:ascii="Calibri" w:hAnsi="Calibri"/>
-          <w:color w:val="000000"/>
-        </w:rPr>
-        <w:t xml:space="preserve">The client requirements stated that this app must be a cross-platform app, therefor I decided to use Apache Cordova as it </w:t>
-      </w:r>
-      <w:r>
-        <w:rPr>
-          <w:rFonts w:ascii="Calibri" w:hAnsi="Calibri"/>
-          <w:color w:val="000000"/>
-        </w:rPr>
-        <w:t>is an open-source mobile development framework. It allows you to use standard web technologies such as HTML5, CSS3, and JavaScript for cross-platform development, avoiding each mobile platforms' native development language.</w:t>
-      </w:r>
-      <w:r>
-        <w:rPr>
-          <w:rFonts w:ascii="Calibri" w:hAnsi="Calibri"/>
-          <w:color w:val="000000"/>
-        </w:rPr>
-        <w:t xml:space="preserve"> I had many other choices of technologies that I could have used such as P</w:t>
-      </w:r>
-      <w:r>
-        <w:rPr>
-          <w:rFonts w:ascii="Calibri" w:hAnsi="Calibri"/>
-          <w:color w:val="000000"/>
-        </w:rPr>
-        <w:t>honeGap and</w:t>
-      </w:r>
-      <w:r>
-        <w:rPr>
-          <w:rFonts w:ascii="Calibri" w:hAnsi="Calibri"/>
-          <w:color w:val="000000"/>
-        </w:rPr>
-        <w:t xml:space="preserve"> Ionic Framework</w:t>
-      </w:r>
-      <w:r>
-        <w:rPr>
-          <w:rFonts w:ascii="Calibri" w:hAnsi="Calibri"/>
-          <w:color w:val="000000"/>
-        </w:rPr>
-        <w:t xml:space="preserve"> </w:t>
-      </w:r>
-      <w:r>
-        <w:rPr>
-          <w:rFonts w:ascii="Calibri" w:hAnsi="Calibri"/>
-          <w:color w:val="000000"/>
-        </w:rPr>
-        <w:t>as they are all Hybrid Cross-Platform development frameworks. However, I chose Cordova as I have previously worked with Ionic Framework (which uses Cordova as backend)</w:t>
-      </w:r>
-      <w:r>
-        <w:rPr>
-          <w:rFonts w:ascii="Calibri" w:hAnsi="Calibri"/>
-          <w:color w:val="000000"/>
-        </w:rPr>
-        <w:t xml:space="preserve"> and I wanted to try something else. </w:t>
-      </w:r>
-      <w:r>
-        <w:rPr>
-          <w:rFonts w:ascii="Calibri" w:hAnsi="Calibri"/>
-          <w:color w:val="000000"/>
-        </w:rPr>
-        <w:t>Adobe PhoneGap is a distribution of Apache Cordova that additionally provides integration with Adobe’s utilities and services</w:t>
-      </w:r>
-      <w:r>
-        <w:rPr>
-          <w:rFonts w:ascii="Calibri" w:hAnsi="Calibri"/>
-          <w:color w:val="000000"/>
-        </w:rPr>
-        <w:t>. I had no plans to use Adobe’s services so I decided not to use PhoneGap</w:t>
-      </w:r>
-      <w:r>
-        <w:rPr>
-          <w:rFonts w:ascii="Calibri" w:hAnsi="Calibri"/>
-          <w:color w:val="000000"/>
-        </w:rPr>
-        <w:t>. When deciding upon my project I always had the idea of further developing my</w:t>
-      </w:r>
-      <w:r>
-        <w:rPr>
-          <w:rFonts w:ascii="Calibri" w:hAnsi="Calibri"/>
-          <w:color w:val="000000"/>
-        </w:rPr>
-        <w:t xml:space="preserve"> skills</w:t>
-      </w:r>
-      <w:r>
-        <w:rPr>
-          <w:rFonts w:ascii="Calibri" w:hAnsi="Calibri"/>
-          <w:color w:val="000000"/>
-        </w:rPr>
-        <w:t xml:space="preserve"> with</w:t>
-      </w:r>
-      <w:r>
-        <w:rPr>
-          <w:rFonts w:ascii="Calibri" w:hAnsi="Calibri"/>
-          <w:color w:val="000000"/>
-        </w:rPr>
-        <w:t xml:space="preserve"> HTML, CSS and JavaS</w:t>
-      </w:r>
-      <w:bookmarkStart w:id="4" w:name="_GoBack"/>
-      <w:bookmarkEnd w:id="4"/>
+        <w:t>HTML, CSS and JavaS</w:t>
+      </w:r>
       <w:r>
         <w:rPr>
           <w:rFonts w:ascii="Calibri" w:hAnsi="Calibri"/>
@@ -2413,7 +2532,7 @@
 </file>
 
 <file path=customXml/itemProps1.xml><?xml version="1.0" encoding="utf-8"?>
-<ds:datastoreItem xmlns:ds="http://schemas.openxmlformats.org/officeDocument/2006/customXml" ds:itemID="{C4176C80-65BE-4689-8766-5705C55C1545}">
+<ds:datastoreItem xmlns:ds="http://schemas.openxmlformats.org/officeDocument/2006/customXml" ds:itemID="{C3ED2B8B-1B09-4A65-A325-D70FA6188174}">
   <ds:schemaRefs>
     <ds:schemaRef ds:uri="http://schemas.openxmlformats.org/officeDocument/2006/bibliography"/>
   </ds:schemaRefs>

</xml_diff>

<commit_message>
Final Update to Review Document
</commit_message>
<xml_diff>
--- a/3rd Year Project Review.docx
+++ b/3rd Year Project Review.docx
@@ -878,7 +878,21 @@
           <w:rFonts w:ascii="Calibri" w:hAnsi="Calibri"/>
           <w:color w:val="000000"/>
         </w:rPr>
-        <w:t xml:space="preserve">For my project I chose to do a Cross-Platform news app that was requested by TG4. This app would be required to work on Windows, Android and IOS systems. I decided to use Apache Cordova as my tool to create this app. I aimed to create an app with a similar theme of that of TG4’s website. The app would read an RSS feed and output its content, the user would </w:t>
+        <w:t>For my project I chose to do a Cross-Platform news app that was requested by TG4. This app would be required to work on Windows, Android and IOS systems. I decided to use Apache Cordova as my tool to create this app. I aimed to create an app with a similar theme of that of TG4’s website</w:t>
+      </w:r>
+      <w:r>
+        <w:rPr>
+          <w:rFonts w:ascii="Calibri" w:hAnsi="Calibri"/>
+          <w:color w:val="000000"/>
+        </w:rPr>
+        <w:t>, as was the clients’ requirements</w:t>
+      </w:r>
+      <w:r>
+        <w:rPr>
+          <w:rFonts w:ascii="Calibri" w:hAnsi="Calibri"/>
+          <w:color w:val="000000"/>
+        </w:rPr>
+        <w:t xml:space="preserve">. The app would read an RSS feed and output its content, the user would </w:t>
       </w:r>
       <w:r>
         <w:rPr>
@@ -1085,6 +1099,24 @@
       </w:r>
       <w:r>
         <w:instrText xml:space="preserve"> INCLUDEPICTURE  "https://cordova.apache.org/static/img/guide/cordovaapparchitecture.png" \* MERGEFORMATINET </w:instrText>
+      </w:r>
+      <w:r>
+        <w:fldChar w:fldCharType="separate"/>
+      </w:r>
+      <w:r>
+        <w:fldChar w:fldCharType="begin"/>
+      </w:r>
+      <w:r>
+        <w:instrText xml:space="preserve"> </w:instrText>
+      </w:r>
+      <w:r>
+        <w:instrText>INCLU</w:instrText>
+      </w:r>
+      <w:r>
+        <w:instrText>DEPICTURE  "https://cordova.apache.org/static/img/guide/cordovaapparchitecture.png" \* MERGEFORMATINET</w:instrText>
+      </w:r>
+      <w:r>
+        <w:instrText xml:space="preserve"> </w:instrText>
       </w:r>
       <w:r>
         <w:fldChar w:fldCharType="separate"/>
@@ -1127,46 +1159,85 @@
       <w:r>
         <w:fldChar w:fldCharType="end"/>
       </w:r>
-    </w:p>
-    <w:p>
-      <w:pPr>
-        <w:rPr>
-          <w:rFonts w:ascii="Calibri" w:hAnsi="Calibri"/>
-          <w:color w:val="000000"/>
-        </w:rPr>
-      </w:pPr>
-      <w:r>
-        <w:rPr>
-          <w:rFonts w:ascii="Calibri" w:hAnsi="Calibri"/>
-          <w:color w:val="000000"/>
-        </w:rPr>
-        <w:t xml:space="preserve">I had many other choices of technologies that I could have used such as PhoneGap and Ionic Framework as they are all Hybrid Cross-Platform development frameworks. However, I chose Cordova as I have previously worked with Ionic Framework (which uses Cordova as backend) and I wanted to try something else. </w:t>
-      </w:r>
-      <w:r>
-        <w:rPr>
-          <w:rFonts w:ascii="Calibri" w:hAnsi="Calibri"/>
-          <w:color w:val="000000"/>
-        </w:rPr>
-        <w:t>Adobe PhoneGap is a distribution of Apache Cordova that additionally provides integration with Adobe’s utilities and services</w:t>
-      </w:r>
-      <w:r>
-        <w:rPr>
-          <w:rFonts w:ascii="Calibri" w:hAnsi="Calibri"/>
-          <w:color w:val="000000"/>
-        </w:rPr>
-        <w:t xml:space="preserve">. I had no plans to use Adobe’s services so I decided not to use </w:t>
-      </w:r>
-      <w:r>
-        <w:rPr>
-          <w:rFonts w:ascii="Calibri" w:hAnsi="Calibri"/>
-          <w:color w:val="000000"/>
+      <w:r>
+        <w:fldChar w:fldCharType="end"/>
+      </w:r>
+    </w:p>
+    <w:p>
+      <w:pPr>
+        <w:rPr>
+          <w:rFonts w:ascii="Calibri" w:hAnsi="Calibri"/>
+          <w:color w:val="000000"/>
+          <w:sz w:val="24"/>
+          <w:szCs w:val="24"/>
+        </w:rPr>
+      </w:pPr>
+      <w:r>
+        <w:rPr>
+          <w:rFonts w:ascii="Calibri" w:hAnsi="Calibri"/>
+          <w:color w:val="000000"/>
+          <w:sz w:val="24"/>
+          <w:szCs w:val="24"/>
+        </w:rPr>
+        <w:t xml:space="preserve">I had many other choices of technologies that I could have used such as </w:t>
+      </w:r>
+      <w:proofErr w:type="spellStart"/>
+      <w:r>
+        <w:rPr>
+          <w:rFonts w:ascii="Calibri" w:hAnsi="Calibri"/>
+          <w:color w:val="000000"/>
+          <w:sz w:val="24"/>
+          <w:szCs w:val="24"/>
         </w:rPr>
         <w:t>PhoneGap</w:t>
       </w:r>
-      <w:r>
-        <w:rPr>
-          <w:rFonts w:ascii="Calibri" w:hAnsi="Calibri"/>
-          <w:color w:val="000000"/>
+      <w:proofErr w:type="spellEnd"/>
+      <w:r>
+        <w:rPr>
+          <w:rFonts w:ascii="Calibri" w:hAnsi="Calibri"/>
+          <w:color w:val="000000"/>
+          <w:sz w:val="24"/>
+          <w:szCs w:val="24"/>
+        </w:rPr>
+        <w:t xml:space="preserve"> and Ionic Framework as they are all Hybrid Cross-Platform development frameworks. However, I chose Cordova as I have previously worked with Ionic Framework (which uses Cordova as backend) and I wanted to try something else. Adobe </w:t>
+      </w:r>
+      <w:proofErr w:type="spellStart"/>
+      <w:r>
+        <w:rPr>
+          <w:rFonts w:ascii="Calibri" w:hAnsi="Calibri"/>
+          <w:color w:val="000000"/>
+          <w:sz w:val="24"/>
+          <w:szCs w:val="24"/>
+        </w:rPr>
+        <w:t>PhoneGap</w:t>
+      </w:r>
+      <w:proofErr w:type="spellEnd"/>
+      <w:r>
+        <w:rPr>
+          <w:rFonts w:ascii="Calibri" w:hAnsi="Calibri"/>
+          <w:color w:val="000000"/>
+          <w:sz w:val="24"/>
+          <w:szCs w:val="24"/>
+        </w:rPr>
+        <w:t xml:space="preserve"> is a distribution of Apache Cordova that additionally provides integration with Adobe’s utilities and services. I had no plans to use Adobe’s services so I decided not to use </w:t>
+      </w:r>
+      <w:proofErr w:type="spellStart"/>
+      <w:r>
+        <w:rPr>
+          <w:rFonts w:ascii="Calibri" w:hAnsi="Calibri"/>
+          <w:color w:val="000000"/>
+          <w:sz w:val="24"/>
+          <w:szCs w:val="24"/>
+        </w:rPr>
+        <w:t>PhoneGap</w:t>
+      </w:r>
+      <w:proofErr w:type="spellEnd"/>
+      <w:r>
+        <w:rPr>
+          <w:rFonts w:ascii="Calibri" w:hAnsi="Calibri"/>
+          <w:color w:val="000000"/>
+          <w:sz w:val="24"/>
+          <w:szCs w:val="24"/>
         </w:rPr>
         <w:t>.</w:t>
       </w:r>
@@ -1176,12 +1247,16 @@
         <w:rPr>
           <w:rFonts w:ascii="Calibri" w:hAnsi="Calibri"/>
           <w:color w:val="000000"/>
-        </w:rPr>
-      </w:pPr>
-      <w:r>
-        <w:rPr>
-          <w:rFonts w:ascii="Calibri" w:hAnsi="Calibri"/>
-          <w:color w:val="000000"/>
+          <w:sz w:val="24"/>
+          <w:szCs w:val="24"/>
+        </w:rPr>
+      </w:pPr>
+      <w:r>
+        <w:rPr>
+          <w:rFonts w:ascii="Calibri" w:hAnsi="Calibri"/>
+          <w:color w:val="000000"/>
+          <w:sz w:val="24"/>
+          <w:szCs w:val="24"/>
         </w:rPr>
         <w:t>When planning the design I also looked at in detail some other news apps such as RTE News Now, Sky News, and BBC News in order to get some inspiration on how I should design the UI of my app while staying close to the theme of TG4’s website.</w:t>
       </w:r>
@@ -1342,14 +1417,8 @@
         <w:rPr>
           <w:rFonts w:asciiTheme="minorHAnsi" w:hAnsiTheme="minorHAnsi"/>
         </w:rPr>
-        <w:t xml:space="preserve">The footer hold the links for TG4’s social media accounts. Both the header and footer are </w:t>
-      </w:r>
-      <w:r>
-        <w:rPr>
-          <w:rFonts w:asciiTheme="minorHAnsi" w:hAnsiTheme="minorHAnsi"/>
-        </w:rPr>
         <w:lastRenderedPageBreak/>
-        <w:t>“sticky”, this means they do not move as the user scrolls through the page allowing access to them at all times. This is done using CSS.</w:t>
+        <w:t>The footer hold the links for TG4’s social media accounts. Both the header and footer are “sticky”, this means they do not move as the user scrolls through the page allowing access to them at all times. This is done using CSS.</w:t>
       </w:r>
     </w:p>
     <w:p>
@@ -1421,7 +1490,21 @@
         <w:rPr>
           <w:rFonts w:asciiTheme="minorHAnsi" w:hAnsiTheme="minorHAnsi"/>
         </w:rPr>
-        <w:t>to choose what language is to be used and the function to retrieve the corresponding RSS feed. Both these functions are created using jQuery. This makes the JavaScript code much shorter and simpler. The RSS feed fetch() function retrieves the feed and appends its content back to the HTML &lt;div/&gt;. Each item in the RSS feed is appended with and id and with the appropriate HTML tags. The id is used to link these items to its corresponding CSS style.</w:t>
+        <w:t xml:space="preserve">to choose what language is to be used and the function to retrieve the corresponding RSS feed. Both these functions are created using jQuery. This makes the JavaScript code much shorter and simpler. The RSS feed </w:t>
+      </w:r>
+      <w:proofErr w:type="gramStart"/>
+      <w:r>
+        <w:rPr>
+          <w:rFonts w:asciiTheme="minorHAnsi" w:hAnsiTheme="minorHAnsi"/>
+        </w:rPr>
+        <w:t>fetch(</w:t>
+      </w:r>
+      <w:proofErr w:type="gramEnd"/>
+      <w:r>
+        <w:rPr>
+          <w:rFonts w:asciiTheme="minorHAnsi" w:hAnsiTheme="minorHAnsi"/>
+        </w:rPr>
+        <w:t>) function retrieves the feed and appends its content back to the HTML &lt;div/&gt;. Each item in the RSS feed is appended with and id and with the appropriate HTML tags. The id is used to link these items to its corresponding CSS style.</w:t>
       </w:r>
     </w:p>
     <w:p>
@@ -1883,23 +1966,7 @@
           <w:sz w:val="24"/>
           <w:szCs w:val="24"/>
         </w:rPr>
-        <w:t xml:space="preserve">Due to the constraints of using RTE’s RSS feed I was unable to create a news details page as the links provided are links to RTE’s website and not TG4’s. The only way around this that I can see now would be if TG4 provided their own RSS feed or if I take RTE’s and design a completely new page that moulds to the information that is appended to it with predefined CSS to lay that information out in a certain way that is </w:t>
-      </w:r>
-      <w:r>
-        <w:rPr>
-          <w:rFonts w:ascii="Calibri" w:hAnsi="Calibri"/>
-          <w:sz w:val="24"/>
-          <w:szCs w:val="24"/>
-        </w:rPr>
-        <w:t xml:space="preserve">presented in a manner befitting the </w:t>
-      </w:r>
-      <w:r>
-        <w:rPr>
-          <w:rFonts w:ascii="Calibri" w:hAnsi="Calibri"/>
-          <w:sz w:val="24"/>
-          <w:szCs w:val="24"/>
-        </w:rPr>
-        <w:t>overall design of the app.</w:t>
+        <w:t>Due to the constraints of using RTE’s RSS feed I was unable to create a news details page as the links provided are links to RTE’s website and not TG4’s. The only way around this that I can see now would be if TG4 provided their own RSS feed or if I take RTE’s and design a completely new page that moulds to the information that is appended to it with predefined CSS to lay that information out in a certain way that is presented in a manner befitting the overall design of the app.</w:t>
       </w:r>
       <w:r>
         <w:rPr>
@@ -2130,7 +2197,27 @@
           <w:sz w:val="24"/>
           <w:szCs w:val="24"/>
         </w:rPr>
-        <w:t>When it came to the overall design of the app I tried to base it on TG4’s current website. Through using CSS I believe I have accomplished this, the look and feel</w:t>
+        <w:t>When it came to the overall design of th</w:t>
+      </w:r>
+      <w:bookmarkStart w:id="6" w:name="_GoBack"/>
+      <w:bookmarkEnd w:id="6"/>
+      <w:r>
+        <w:rPr>
+          <w:rFonts w:ascii="Calibri" w:hAnsi="Calibri"/>
+          <w:color w:val="000000"/>
+          <w:sz w:val="24"/>
+          <w:szCs w:val="24"/>
+        </w:rPr>
+        <w:t xml:space="preserve">e app I tried to base it on TG4’s current website. </w:t>
+      </w:r>
+      <w:r>
+        <w:rPr>
+          <w:rFonts w:ascii="Calibri" w:hAnsi="Calibri"/>
+          <w:color w:val="000000"/>
+          <w:sz w:val="24"/>
+          <w:szCs w:val="24"/>
+        </w:rPr>
+        <w:t>Through using CSS I believe I have accomplished this, the look and feel</w:t>
       </w:r>
       <w:r>
         <w:rPr>
@@ -2142,9 +2229,27 @@
         <w:t xml:space="preserve"> is similar to that of the actual website. I have a much better understanding of how CSS works and how I can design a page to exactly how I want it.</w:t>
       </w:r>
     </w:p>
-    <w:p/>
-    <w:p>
-      <w:r>
+    <w:p>
+      <w:pPr>
+        <w:spacing w:after="0"/>
+        <w:rPr>
+          <w:sz w:val="24"/>
+          <w:szCs w:val="24"/>
+        </w:rPr>
+      </w:pPr>
+    </w:p>
+    <w:p>
+      <w:pPr>
+        <w:rPr>
+          <w:sz w:val="24"/>
+          <w:szCs w:val="24"/>
+        </w:rPr>
+      </w:pPr>
+      <w:r>
+        <w:rPr>
+          <w:sz w:val="24"/>
+          <w:szCs w:val="24"/>
+        </w:rPr>
         <w:t>I hope to get in contact with TG4 again and send them a copy of my app in order to get some feedback from them. From there I could improve on certain aspects of my app where they deem necessary.</w:t>
       </w:r>
     </w:p>
@@ -2160,13 +2265,11 @@
           <w:color w:val="000000"/>
         </w:rPr>
       </w:pPr>
-      <w:bookmarkStart w:id="6" w:name="_Toc447884733"/>
+      <w:bookmarkStart w:id="7" w:name="_Toc447884733"/>
       <w:r>
         <w:lastRenderedPageBreak/>
         <w:t>Recommendations</w:t>
       </w:r>
-      <w:bookmarkStart w:id="7" w:name="_GoBack"/>
-      <w:bookmarkEnd w:id="6"/>
       <w:bookmarkEnd w:id="7"/>
     </w:p>
     <w:p>
@@ -2178,9 +2281,17 @@
         </w:rPr>
       </w:pPr>
       <w:r>
+        <w:rPr>
+          <w:sz w:val="24"/>
+          <w:szCs w:val="24"/>
+        </w:rPr>
         <w:t xml:space="preserve">In the future I believe that I could improve this project and accomplish my original goals that I set out to complete. If I had more time I would attempt to create the </w:t>
       </w:r>
       <w:r>
+        <w:rPr>
+          <w:sz w:val="24"/>
+          <w:szCs w:val="24"/>
+        </w:rPr>
         <w:t xml:space="preserve">news details page that </w:t>
       </w:r>
       <w:r>
@@ -2189,23 +2300,7 @@
           <w:sz w:val="24"/>
           <w:szCs w:val="24"/>
         </w:rPr>
-        <w:t xml:space="preserve">moulds to the information that is appended to it with predefined CSS to lay that information out in a certain way that is </w:t>
-      </w:r>
-      <w:r>
-        <w:rPr>
-          <w:rFonts w:ascii="Calibri" w:hAnsi="Calibri"/>
-          <w:sz w:val="24"/>
-          <w:szCs w:val="24"/>
-        </w:rPr>
-        <w:t xml:space="preserve">presented in a manner befitting the </w:t>
-      </w:r>
-      <w:r>
-        <w:rPr>
-          <w:rFonts w:ascii="Calibri" w:hAnsi="Calibri"/>
-          <w:sz w:val="24"/>
-          <w:szCs w:val="24"/>
-        </w:rPr>
-        <w:t>overall design of the app.</w:t>
+        <w:t>moulds to the information that is appended to it with predefined CSS to lay that information out in a certain way that is presented in a manner befitting the overall design of the app.</w:t>
       </w:r>
       <w:r>
         <w:rPr>
@@ -3085,7 +3180,7 @@
 </file>
 
 <file path=customXml/itemProps1.xml><?xml version="1.0" encoding="utf-8"?>
-<ds:datastoreItem xmlns:ds="http://schemas.openxmlformats.org/officeDocument/2006/customXml" ds:itemID="{A8BBC8D3-5F42-47E0-8223-2E2250B1B3C6}">
+<ds:datastoreItem xmlns:ds="http://schemas.openxmlformats.org/officeDocument/2006/customXml" ds:itemID="{C42DA639-8B18-4761-89CA-671DB6203FDB}">
   <ds:schemaRefs>
     <ds:schemaRef ds:uri="http://schemas.openxmlformats.org/officeDocument/2006/bibliography"/>
   </ds:schemaRefs>

</xml_diff>